<commit_message>
Increased hammer hit box duration, added feedback
</commit_message>
<xml_diff>
--- a/Documentation/Feedback&More/Feedback.docx
+++ b/Documentation/Feedback&More/Feedback.docx
@@ -5,8 +5,14 @@
     <w:p>
       <w:pPr>
         <w:pStyle w:val="Title"/>
-      </w:pPr>
-      <w:r>
+        <w:rPr>
+          <w:lang w:val="en-US"/>
+        </w:rPr>
+      </w:pPr>
+      <w:r>
+        <w:rPr>
+          <w:lang w:val="en-US"/>
+        </w:rPr>
         <w:t>Feedback</w:t>
       </w:r>
     </w:p>
@@ -14,6 +20,7 @@
       <w:pPr>
         <w:rPr>
           <w:rFonts w:cs="Times New Roman"/>
+          <w:lang w:val="en-US"/>
         </w:rPr>
       </w:pPr>
     </w:p>
@@ -26,13 +33,40 @@
         </w:numPr>
         <w:rPr>
           <w:rFonts w:cs="Times New Roman"/>
-        </w:rPr>
-      </w:pPr>
-      <w:r>
-        <w:rPr>
-          <w:rFonts w:cs="Times New Roman"/>
-        </w:rPr>
-        <w:t>Springen ist cool</w:t>
+          <w:lang w:val="en-US"/>
+        </w:rPr>
+      </w:pPr>
+      <w:proofErr w:type="spellStart"/>
+      <w:r>
+        <w:rPr>
+          <w:rFonts w:cs="Times New Roman"/>
+          <w:lang w:val="en-US"/>
+        </w:rPr>
+        <w:t>Springen</w:t>
+      </w:r>
+      <w:proofErr w:type="spellEnd"/>
+      <w:r>
+        <w:rPr>
+          <w:rFonts w:cs="Times New Roman"/>
+          <w:lang w:val="en-US"/>
+        </w:rPr>
+        <w:t xml:space="preserve"> </w:t>
+      </w:r>
+      <w:proofErr w:type="spellStart"/>
+      <w:r>
+        <w:rPr>
+          <w:rFonts w:cs="Times New Roman"/>
+          <w:lang w:val="en-US"/>
+        </w:rPr>
+        <w:t>ist</w:t>
+      </w:r>
+      <w:proofErr w:type="spellEnd"/>
+      <w:r>
+        <w:rPr>
+          <w:rFonts w:cs="Times New Roman"/>
+          <w:lang w:val="en-US"/>
+        </w:rPr>
+        <w:t xml:space="preserve"> cool</w:t>
       </w:r>
     </w:p>
     <w:p>
@@ -44,27 +78,56 @@
         </w:numPr>
         <w:rPr>
           <w:rFonts w:cs="Times New Roman"/>
-        </w:rPr>
-      </w:pPr>
-      <w:r>
-        <w:rPr>
-          <w:rFonts w:cs="Times New Roman"/>
-        </w:rPr>
-        <w:t xml:space="preserve">Gegner </w:t>
-      </w:r>
-      <w:proofErr w:type="spellStart"/>
-      <w:r>
-        <w:rPr>
-          <w:rFonts w:cs="Times New Roman"/>
-        </w:rPr>
-        <w:t>movement</w:t>
-      </w:r>
-      <w:proofErr w:type="spellEnd"/>
-      <w:r>
-        <w:rPr>
-          <w:rFonts w:cs="Times New Roman"/>
-        </w:rPr>
-        <w:t xml:space="preserve"> manipulieren ist cool#</w:t>
+          <w:lang w:val="en-US"/>
+        </w:rPr>
+      </w:pPr>
+      <w:proofErr w:type="spellStart"/>
+      <w:r>
+        <w:rPr>
+          <w:rFonts w:cs="Times New Roman"/>
+          <w:lang w:val="en-US"/>
+        </w:rPr>
+        <w:t>Gegner</w:t>
+      </w:r>
+      <w:proofErr w:type="spellEnd"/>
+      <w:r>
+        <w:rPr>
+          <w:rFonts w:cs="Times New Roman"/>
+          <w:lang w:val="en-US"/>
+        </w:rPr>
+        <w:t xml:space="preserve"> movement </w:t>
+      </w:r>
+      <w:proofErr w:type="spellStart"/>
+      <w:r>
+        <w:rPr>
+          <w:rFonts w:cs="Times New Roman"/>
+          <w:lang w:val="en-US"/>
+        </w:rPr>
+        <w:t>manipulieren</w:t>
+      </w:r>
+      <w:proofErr w:type="spellEnd"/>
+      <w:r>
+        <w:rPr>
+          <w:rFonts w:cs="Times New Roman"/>
+          <w:lang w:val="en-US"/>
+        </w:rPr>
+        <w:t xml:space="preserve"> </w:t>
+      </w:r>
+      <w:proofErr w:type="spellStart"/>
+      <w:r>
+        <w:rPr>
+          <w:rFonts w:cs="Times New Roman"/>
+          <w:lang w:val="en-US"/>
+        </w:rPr>
+        <w:t>ist</w:t>
+      </w:r>
+      <w:proofErr w:type="spellEnd"/>
+      <w:r>
+        <w:rPr>
+          <w:rFonts w:cs="Times New Roman"/>
+          <w:lang w:val="en-US"/>
+        </w:rPr>
+        <w:t xml:space="preserve"> cool#</w:t>
       </w:r>
     </w:p>
     <w:p>
@@ -76,13 +139,63 @@
         </w:numPr>
         <w:rPr>
           <w:rFonts w:cs="Times New Roman"/>
-        </w:rPr>
-      </w:pPr>
-      <w:r>
-        <w:rPr>
-          <w:rFonts w:cs="Times New Roman"/>
-        </w:rPr>
-        <w:t>Man ist zu viel am Boden</w:t>
+          <w:lang w:val="en-US"/>
+        </w:rPr>
+      </w:pPr>
+      <w:r>
+        <w:rPr>
+          <w:rFonts w:cs="Times New Roman"/>
+          <w:lang w:val="en-US"/>
+        </w:rPr>
+        <w:t xml:space="preserve">Man </w:t>
+      </w:r>
+      <w:proofErr w:type="spellStart"/>
+      <w:r>
+        <w:rPr>
+          <w:rFonts w:cs="Times New Roman"/>
+          <w:lang w:val="en-US"/>
+        </w:rPr>
+        <w:t>ist</w:t>
+      </w:r>
+      <w:proofErr w:type="spellEnd"/>
+      <w:r>
+        <w:rPr>
+          <w:rFonts w:cs="Times New Roman"/>
+          <w:lang w:val="en-US"/>
+        </w:rPr>
+        <w:t xml:space="preserve"> </w:t>
+      </w:r>
+      <w:proofErr w:type="spellStart"/>
+      <w:r>
+        <w:rPr>
+          <w:rFonts w:cs="Times New Roman"/>
+          <w:lang w:val="en-US"/>
+        </w:rPr>
+        <w:t>zu</w:t>
+      </w:r>
+      <w:proofErr w:type="spellEnd"/>
+      <w:r>
+        <w:rPr>
+          <w:rFonts w:cs="Times New Roman"/>
+          <w:lang w:val="en-US"/>
+        </w:rPr>
+        <w:t xml:space="preserve"> </w:t>
+      </w:r>
+      <w:proofErr w:type="spellStart"/>
+      <w:r>
+        <w:rPr>
+          <w:rFonts w:cs="Times New Roman"/>
+          <w:lang w:val="en-US"/>
+        </w:rPr>
+        <w:t>viel</w:t>
+      </w:r>
+      <w:proofErr w:type="spellEnd"/>
+      <w:r>
+        <w:rPr>
+          <w:rFonts w:cs="Times New Roman"/>
+          <w:lang w:val="en-US"/>
+        </w:rPr>
+        <w:t xml:space="preserve"> am Boden</w:t>
       </w:r>
     </w:p>
     <w:p>
@@ -94,18 +207,46 @@
         </w:numPr>
         <w:rPr>
           <w:rFonts w:cs="Times New Roman"/>
-        </w:rPr>
-      </w:pPr>
-      <w:r>
-        <w:rPr>
-          <w:rFonts w:cs="Times New Roman"/>
-        </w:rPr>
-        <w:t xml:space="preserve">Fühlt sich RNG </w:t>
-      </w:r>
-      <w:proofErr w:type="spellStart"/>
-      <w:r>
-        <w:rPr>
-          <w:rFonts w:cs="Times New Roman"/>
+          <w:lang w:val="en-US"/>
+        </w:rPr>
+      </w:pPr>
+      <w:proofErr w:type="spellStart"/>
+      <w:r>
+        <w:rPr>
+          <w:rFonts w:cs="Times New Roman"/>
+          <w:lang w:val="en-US"/>
+        </w:rPr>
+        <w:t>Fühlt</w:t>
+      </w:r>
+      <w:proofErr w:type="spellEnd"/>
+      <w:r>
+        <w:rPr>
+          <w:rFonts w:cs="Times New Roman"/>
+          <w:lang w:val="en-US"/>
+        </w:rPr>
+        <w:t xml:space="preserve"> </w:t>
+      </w:r>
+      <w:proofErr w:type="spellStart"/>
+      <w:r>
+        <w:rPr>
+          <w:rFonts w:cs="Times New Roman"/>
+          <w:lang w:val="en-US"/>
+        </w:rPr>
+        <w:t>sich</w:t>
+      </w:r>
+      <w:proofErr w:type="spellEnd"/>
+      <w:r>
+        <w:rPr>
+          <w:rFonts w:cs="Times New Roman"/>
+          <w:lang w:val="en-US"/>
+        </w:rPr>
+        <w:t xml:space="preserve"> RNG </w:t>
+      </w:r>
+      <w:proofErr w:type="spellStart"/>
+      <w:r>
+        <w:rPr>
+          <w:rFonts w:cs="Times New Roman"/>
+          <w:lang w:val="en-US"/>
         </w:rPr>
         <w:t>lastig</w:t>
       </w:r>
@@ -113,6 +254,7 @@
       <w:r>
         <w:rPr>
           <w:rFonts w:cs="Times New Roman"/>
+          <w:lang w:val="en-US"/>
         </w:rPr>
         <w:t xml:space="preserve"> an</w:t>
       </w:r>
@@ -126,46 +268,69 @@
         </w:numPr>
         <w:rPr>
           <w:rFonts w:cs="Times New Roman"/>
-        </w:rPr>
-      </w:pPr>
-      <w:r>
-        <w:rPr>
-          <w:rFonts w:cs="Times New Roman"/>
-        </w:rPr>
-        <w:t xml:space="preserve"> man wartet bis weniger </w:t>
-      </w:r>
-      <w:proofErr w:type="spellStart"/>
-      <w:r>
-        <w:rPr>
-          <w:rFonts w:cs="Times New Roman"/>
-        </w:rPr>
-        <w:t>spawn</w:t>
-      </w:r>
-      <w:proofErr w:type="spellEnd"/>
-      <w:r>
-        <w:rPr>
-          <w:rFonts w:cs="Times New Roman"/>
-        </w:rPr>
-        <w:t xml:space="preserve"> </w:t>
-      </w:r>
-      <w:proofErr w:type="spellStart"/>
-      <w:r>
-        <w:rPr>
-          <w:rFonts w:cs="Times New Roman"/>
-        </w:rPr>
-        <w:t>two</w:t>
-      </w:r>
-      <w:proofErr w:type="spellEnd"/>
-      <w:r>
-        <w:rPr>
-          <w:rFonts w:cs="Times New Roman"/>
-        </w:rPr>
-        <w:t xml:space="preserve"> </w:t>
-      </w:r>
-      <w:proofErr w:type="spellStart"/>
-      <w:r>
-        <w:rPr>
-          <w:rFonts w:cs="Times New Roman"/>
+          <w:lang w:val="en-US"/>
+        </w:rPr>
+      </w:pPr>
+      <w:r>
+        <w:rPr>
+          <w:rFonts w:cs="Times New Roman"/>
+          <w:lang w:val="en-US"/>
+        </w:rPr>
+        <w:t xml:space="preserve"> man </w:t>
+      </w:r>
+      <w:proofErr w:type="spellStart"/>
+      <w:r>
+        <w:rPr>
+          <w:rFonts w:cs="Times New Roman"/>
+          <w:lang w:val="en-US"/>
+        </w:rPr>
+        <w:t>wartet</w:t>
+      </w:r>
+      <w:proofErr w:type="spellEnd"/>
+      <w:r>
+        <w:rPr>
+          <w:rFonts w:cs="Times New Roman"/>
+          <w:lang w:val="en-US"/>
+        </w:rPr>
+        <w:t xml:space="preserve"> </w:t>
+      </w:r>
+      <w:proofErr w:type="spellStart"/>
+      <w:r>
+        <w:rPr>
+          <w:rFonts w:cs="Times New Roman"/>
+          <w:lang w:val="en-US"/>
+        </w:rPr>
+        <w:t>bis</w:t>
+      </w:r>
+      <w:proofErr w:type="spellEnd"/>
+      <w:r>
+        <w:rPr>
+          <w:rFonts w:cs="Times New Roman"/>
+          <w:lang w:val="en-US"/>
+        </w:rPr>
+        <w:t xml:space="preserve"> </w:t>
+      </w:r>
+      <w:proofErr w:type="spellStart"/>
+      <w:r>
+        <w:rPr>
+          <w:rFonts w:cs="Times New Roman"/>
+          <w:lang w:val="en-US"/>
+        </w:rPr>
+        <w:t>weniger</w:t>
+      </w:r>
+      <w:proofErr w:type="spellEnd"/>
+      <w:r>
+        <w:rPr>
+          <w:rFonts w:cs="Times New Roman"/>
+          <w:lang w:val="en-US"/>
+        </w:rPr>
+        <w:t xml:space="preserve"> spawn two </w:t>
+      </w:r>
+      <w:proofErr w:type="spellStart"/>
+      <w:r>
+        <w:rPr>
+          <w:rFonts w:cs="Times New Roman"/>
+          <w:lang w:val="en-US"/>
         </w:rPr>
         <w:t>gegner</w:t>
       </w:r>
@@ -173,13 +338,15 @@
       <w:r>
         <w:rPr>
           <w:rFonts w:cs="Times New Roman"/>
-        </w:rPr>
-        <w:t xml:space="preserve"> </w:t>
-      </w:r>
-      <w:proofErr w:type="spellStart"/>
-      <w:r>
-        <w:rPr>
-          <w:rFonts w:cs="Times New Roman"/>
+          <w:lang w:val="en-US"/>
+        </w:rPr>
+        <w:t xml:space="preserve"> </w:t>
+      </w:r>
+      <w:proofErr w:type="spellStart"/>
+      <w:r>
+        <w:rPr>
+          <w:rFonts w:cs="Times New Roman"/>
+          <w:lang w:val="en-US"/>
         </w:rPr>
         <w:t>spawnen</w:t>
       </w:r>
@@ -187,6 +354,7 @@
       <w:r>
         <w:rPr>
           <w:rFonts w:cs="Times New Roman"/>
+          <w:lang w:val="en-US"/>
         </w:rPr>
         <w:t xml:space="preserve">, um </w:t>
       </w:r>
@@ -194,6 +362,7 @@
       <w:r>
         <w:rPr>
           <w:rFonts w:cs="Times New Roman"/>
+          <w:lang w:val="en-US"/>
         </w:rPr>
         <w:t>rushen</w:t>
       </w:r>
@@ -201,9 +370,35 @@
       <w:r>
         <w:rPr>
           <w:rFonts w:cs="Times New Roman"/>
-        </w:rPr>
-        <w:t xml:space="preserve"> zu können</w:t>
-      </w:r>
+          <w:lang w:val="en-US"/>
+        </w:rPr>
+        <w:t xml:space="preserve"> </w:t>
+      </w:r>
+      <w:proofErr w:type="spellStart"/>
+      <w:r>
+        <w:rPr>
+          <w:rFonts w:cs="Times New Roman"/>
+          <w:lang w:val="en-US"/>
+        </w:rPr>
+        <w:t>zu</w:t>
+      </w:r>
+      <w:proofErr w:type="spellEnd"/>
+      <w:r>
+        <w:rPr>
+          <w:rFonts w:cs="Times New Roman"/>
+          <w:lang w:val="en-US"/>
+        </w:rPr>
+        <w:t xml:space="preserve"> </w:t>
+      </w:r>
+      <w:proofErr w:type="spellStart"/>
+      <w:r>
+        <w:rPr>
+          <w:rFonts w:cs="Times New Roman"/>
+          <w:lang w:val="en-US"/>
+        </w:rPr>
+        <w:t>können</w:t>
+      </w:r>
+      <w:proofErr w:type="spellEnd"/>
     </w:p>
     <w:p>
       <w:pPr>
@@ -214,18 +409,69 @@
         </w:numPr>
         <w:rPr>
           <w:rFonts w:cs="Times New Roman"/>
-        </w:rPr>
-      </w:pPr>
-      <w:r>
-        <w:rPr>
-          <w:rFonts w:cs="Times New Roman"/>
-        </w:rPr>
-        <w:t xml:space="preserve">Level könnten sich dadurch </w:t>
-      </w:r>
-      <w:proofErr w:type="spellStart"/>
-      <w:r>
-        <w:rPr>
-          <w:rFonts w:cs="Times New Roman"/>
+          <w:lang w:val="en-US"/>
+        </w:rPr>
+      </w:pPr>
+      <w:r>
+        <w:rPr>
+          <w:rFonts w:cs="Times New Roman"/>
+          <w:lang w:val="en-US"/>
+        </w:rPr>
+        <w:t xml:space="preserve">Level </w:t>
+      </w:r>
+      <w:proofErr w:type="spellStart"/>
+      <w:r>
+        <w:rPr>
+          <w:rFonts w:cs="Times New Roman"/>
+          <w:lang w:val="en-US"/>
+        </w:rPr>
+        <w:t>könnten</w:t>
+      </w:r>
+      <w:proofErr w:type="spellEnd"/>
+      <w:r>
+        <w:rPr>
+          <w:rFonts w:cs="Times New Roman"/>
+          <w:lang w:val="en-US"/>
+        </w:rPr>
+        <w:t xml:space="preserve"> </w:t>
+      </w:r>
+      <w:proofErr w:type="spellStart"/>
+      <w:r>
+        <w:rPr>
+          <w:rFonts w:cs="Times New Roman"/>
+          <w:lang w:val="en-US"/>
+        </w:rPr>
+        <w:t>sich</w:t>
+      </w:r>
+      <w:proofErr w:type="spellEnd"/>
+      <w:r>
+        <w:rPr>
+          <w:rFonts w:cs="Times New Roman"/>
+          <w:lang w:val="en-US"/>
+        </w:rPr>
+        <w:t xml:space="preserve"> </w:t>
+      </w:r>
+      <w:proofErr w:type="spellStart"/>
+      <w:r>
+        <w:rPr>
+          <w:rFonts w:cs="Times New Roman"/>
+          <w:lang w:val="en-US"/>
+        </w:rPr>
+        <w:t>dadurch</w:t>
+      </w:r>
+      <w:proofErr w:type="spellEnd"/>
+      <w:r>
+        <w:rPr>
+          <w:rFonts w:cs="Times New Roman"/>
+          <w:lang w:val="en-US"/>
+        </w:rPr>
+        <w:t xml:space="preserve"> </w:t>
+      </w:r>
+      <w:proofErr w:type="spellStart"/>
+      <w:r>
+        <w:rPr>
+          <w:rFonts w:cs="Times New Roman"/>
+          <w:lang w:val="en-US"/>
         </w:rPr>
         <w:t>repetetiv</w:t>
       </w:r>
@@ -233,9 +479,19 @@
       <w:r>
         <w:rPr>
           <w:rFonts w:cs="Times New Roman"/>
-        </w:rPr>
-        <w:t xml:space="preserve"> anfühlen</w:t>
-      </w:r>
+          <w:lang w:val="en-US"/>
+        </w:rPr>
+        <w:t xml:space="preserve"> </w:t>
+      </w:r>
+      <w:proofErr w:type="spellStart"/>
+      <w:r>
+        <w:rPr>
+          <w:rFonts w:cs="Times New Roman"/>
+          <w:lang w:val="en-US"/>
+        </w:rPr>
+        <w:t>anfühlen</w:t>
+      </w:r>
+      <w:proofErr w:type="spellEnd"/>
     </w:p>
     <w:p>
       <w:pPr>
@@ -246,21 +502,156 @@
         </w:numPr>
         <w:rPr>
           <w:rFonts w:cs="Times New Roman"/>
-        </w:rPr>
-      </w:pPr>
-      <w:r>
-        <w:rPr>
-          <w:rFonts w:cs="Times New Roman"/>
-        </w:rPr>
-        <w:t>Soundeffekt länge darf nur sehr k</w:t>
+          <w:lang w:val="en-US"/>
+        </w:rPr>
+      </w:pPr>
+      <w:proofErr w:type="spellStart"/>
+      <w:r>
+        <w:rPr>
+          <w:rFonts w:cs="Times New Roman"/>
+          <w:lang w:val="en-US"/>
+        </w:rPr>
+        <w:t>Soundeffekt</w:t>
+      </w:r>
+      <w:proofErr w:type="spellEnd"/>
+      <w:r>
+        <w:rPr>
+          <w:rFonts w:cs="Times New Roman"/>
+          <w:lang w:val="en-US"/>
+        </w:rPr>
+        <w:t xml:space="preserve"> </w:t>
+      </w:r>
+      <w:proofErr w:type="spellStart"/>
+      <w:r>
+        <w:rPr>
+          <w:rFonts w:cs="Times New Roman"/>
+          <w:lang w:val="en-US"/>
+        </w:rPr>
+        <w:t>länge</w:t>
+      </w:r>
+      <w:proofErr w:type="spellEnd"/>
+      <w:r>
+        <w:rPr>
+          <w:rFonts w:cs="Times New Roman"/>
+          <w:lang w:val="en-US"/>
+        </w:rPr>
+        <w:t xml:space="preserve"> </w:t>
+      </w:r>
+      <w:proofErr w:type="spellStart"/>
+      <w:r>
+        <w:rPr>
+          <w:rFonts w:cs="Times New Roman"/>
+          <w:lang w:val="en-US"/>
+        </w:rPr>
+        <w:t>darf</w:t>
+      </w:r>
+      <w:proofErr w:type="spellEnd"/>
+      <w:r>
+        <w:rPr>
+          <w:rFonts w:cs="Times New Roman"/>
+          <w:lang w:val="en-US"/>
+        </w:rPr>
+        <w:t xml:space="preserve"> </w:t>
+      </w:r>
+      <w:proofErr w:type="spellStart"/>
+      <w:r>
+        <w:rPr>
+          <w:rFonts w:cs="Times New Roman"/>
+          <w:lang w:val="en-US"/>
+        </w:rPr>
+        <w:t>nur</w:t>
+      </w:r>
+      <w:proofErr w:type="spellEnd"/>
+      <w:r>
+        <w:rPr>
+          <w:rFonts w:cs="Times New Roman"/>
+          <w:lang w:val="en-US"/>
+        </w:rPr>
+        <w:t xml:space="preserve"> </w:t>
+      </w:r>
+      <w:proofErr w:type="spellStart"/>
+      <w:r>
+        <w:rPr>
+          <w:rFonts w:cs="Times New Roman"/>
+          <w:lang w:val="en-US"/>
+        </w:rPr>
+        <w:t>sehr</w:t>
+      </w:r>
+      <w:proofErr w:type="spellEnd"/>
+      <w:r>
+        <w:rPr>
+          <w:rFonts w:cs="Times New Roman"/>
+          <w:lang w:val="en-US"/>
+        </w:rPr>
+        <w:t xml:space="preserve"> </w:t>
+      </w:r>
+      <w:proofErr w:type="spellStart"/>
+      <w:r>
+        <w:rPr>
+          <w:rFonts w:cs="Times New Roman"/>
+          <w:lang w:val="en-US"/>
+        </w:rPr>
+        <w:t>kurz</w:t>
+      </w:r>
+      <w:proofErr w:type="spellEnd"/>
+      <w:r>
+        <w:rPr>
+          <w:rFonts w:cs="Times New Roman"/>
+          <w:lang w:val="en-US"/>
+        </w:rPr>
+        <w:t xml:space="preserve"> sein, (</w:t>
+      </w:r>
+      <w:proofErr w:type="spellStart"/>
+      <w:r>
+        <w:rPr>
+          <w:rFonts w:cs="Times New Roman"/>
+          <w:lang w:val="en-US"/>
+        </w:rPr>
+        <w:t>zuschneiden</w:t>
+      </w:r>
+      <w:proofErr w:type="spellEnd"/>
+      <w:r>
+        <w:rPr>
+          <w:rFonts w:cs="Times New Roman"/>
+          <w:lang w:val="en-US"/>
+        </w:rPr>
+        <w:t>)</w:t>
       </w:r>
       <w:bookmarkStart w:id="0" w:name="_GoBack"/>
       <w:bookmarkEnd w:id="0"/>
-      <w:r>
-        <w:rPr>
-          <w:rFonts w:cs="Times New Roman"/>
-        </w:rPr>
-        <w:t>urz sein, (zuschneiden)</w:t>
+    </w:p>
+    <w:p>
+      <w:pPr>
+        <w:pStyle w:val="ListParagraph"/>
+        <w:numPr>
+          <w:ilvl w:val="0"/>
+          <w:numId w:val="1"/>
+        </w:numPr>
+        <w:rPr>
+          <w:rFonts w:cs="Times New Roman"/>
+          <w:lang w:val="en-US"/>
+        </w:rPr>
+      </w:pPr>
+      <w:r>
+        <w:rPr>
+          <w:rFonts w:cs="Times New Roman"/>
+          <w:lang w:val="en-US"/>
+        </w:rPr>
+        <w:t>Spaw</w:t>
+      </w:r>
+      <w:r>
+        <w:rPr>
+          <w:rFonts w:cs="Times New Roman"/>
+          <w:lang w:val="en-US"/>
+        </w:rPr>
+        <w:t>n</w:t>
+      </w:r>
+      <w:r>
+        <w:rPr>
+          <w:rFonts w:cs="Times New Roman"/>
+          <w:lang w:val="en-US"/>
+        </w:rPr>
+        <w:t xml:space="preserve"> rate increases after first generator was destroyed</w:t>
       </w:r>
     </w:p>
     <w:sectPr>

</xml_diff>

<commit_message>
Added Feedback, took Steam Webpage Mockup picture
</commit_message>
<xml_diff>
--- a/Documentation/Feedback&More/Feedback.docx
+++ b/Documentation/Feedback&More/Feedback.docx
@@ -78,56 +78,27 @@
         </w:numPr>
         <w:rPr>
           <w:rFonts w:cs="Times New Roman"/>
-          <w:lang w:val="en-US"/>
-        </w:rPr>
-      </w:pPr>
+        </w:rPr>
+      </w:pPr>
+      <w:r>
+        <w:rPr>
+          <w:rFonts w:cs="Times New Roman"/>
+        </w:rPr>
+        <w:t xml:space="preserve">Gegner </w:t>
+      </w:r>
       <w:proofErr w:type="spellStart"/>
       <w:r>
         <w:rPr>
           <w:rFonts w:cs="Times New Roman"/>
-          <w:lang w:val="en-US"/>
-        </w:rPr>
-        <w:t>Gegner</w:t>
+        </w:rPr>
+        <w:t>movement</w:t>
       </w:r>
       <w:proofErr w:type="spellEnd"/>
       <w:r>
         <w:rPr>
           <w:rFonts w:cs="Times New Roman"/>
-          <w:lang w:val="en-US"/>
-        </w:rPr>
-        <w:t xml:space="preserve"> movement </w:t>
-      </w:r>
-      <w:proofErr w:type="spellStart"/>
-      <w:r>
-        <w:rPr>
-          <w:rFonts w:cs="Times New Roman"/>
-          <w:lang w:val="en-US"/>
-        </w:rPr>
-        <w:t>manipulieren</w:t>
-      </w:r>
-      <w:proofErr w:type="spellEnd"/>
-      <w:r>
-        <w:rPr>
-          <w:rFonts w:cs="Times New Roman"/>
-          <w:lang w:val="en-US"/>
-        </w:rPr>
-        <w:t xml:space="preserve"> </w:t>
-      </w:r>
-      <w:proofErr w:type="spellStart"/>
-      <w:r>
-        <w:rPr>
-          <w:rFonts w:cs="Times New Roman"/>
-          <w:lang w:val="en-US"/>
-        </w:rPr>
-        <w:t>ist</w:t>
-      </w:r>
-      <w:proofErr w:type="spellEnd"/>
-      <w:r>
-        <w:rPr>
-          <w:rFonts w:cs="Times New Roman"/>
-          <w:lang w:val="en-US"/>
-        </w:rPr>
-        <w:t xml:space="preserve"> cool#</w:t>
+        </w:rPr>
+        <w:t xml:space="preserve"> manipulieren ist cool#</w:t>
       </w:r>
     </w:p>
     <w:p>
@@ -139,63 +110,13 @@
         </w:numPr>
         <w:rPr>
           <w:rFonts w:cs="Times New Roman"/>
-          <w:lang w:val="en-US"/>
-        </w:rPr>
-      </w:pPr>
-      <w:r>
-        <w:rPr>
-          <w:rFonts w:cs="Times New Roman"/>
-          <w:lang w:val="en-US"/>
-        </w:rPr>
-        <w:t xml:space="preserve">Man </w:t>
-      </w:r>
-      <w:proofErr w:type="spellStart"/>
-      <w:r>
-        <w:rPr>
-          <w:rFonts w:cs="Times New Roman"/>
-          <w:lang w:val="en-US"/>
-        </w:rPr>
-        <w:t>ist</w:t>
-      </w:r>
-      <w:proofErr w:type="spellEnd"/>
-      <w:r>
-        <w:rPr>
-          <w:rFonts w:cs="Times New Roman"/>
-          <w:lang w:val="en-US"/>
-        </w:rPr>
-        <w:t xml:space="preserve"> </w:t>
-      </w:r>
-      <w:proofErr w:type="spellStart"/>
-      <w:r>
-        <w:rPr>
-          <w:rFonts w:cs="Times New Roman"/>
-          <w:lang w:val="en-US"/>
-        </w:rPr>
-        <w:t>zu</w:t>
-      </w:r>
-      <w:proofErr w:type="spellEnd"/>
-      <w:r>
-        <w:rPr>
-          <w:rFonts w:cs="Times New Roman"/>
-          <w:lang w:val="en-US"/>
-        </w:rPr>
-        <w:t xml:space="preserve"> </w:t>
-      </w:r>
-      <w:proofErr w:type="spellStart"/>
-      <w:r>
-        <w:rPr>
-          <w:rFonts w:cs="Times New Roman"/>
-          <w:lang w:val="en-US"/>
-        </w:rPr>
-        <w:t>viel</w:t>
-      </w:r>
-      <w:proofErr w:type="spellEnd"/>
-      <w:r>
-        <w:rPr>
-          <w:rFonts w:cs="Times New Roman"/>
-          <w:lang w:val="en-US"/>
-        </w:rPr>
-        <w:t xml:space="preserve"> am Boden</w:t>
+        </w:rPr>
+      </w:pPr>
+      <w:r>
+        <w:rPr>
+          <w:rFonts w:cs="Times New Roman"/>
+        </w:rPr>
+        <w:t>Man ist zu viel am Boden</w:t>
       </w:r>
     </w:p>
     <w:p>
@@ -268,29 +189,25 @@
         </w:numPr>
         <w:rPr>
           <w:rFonts w:cs="Times New Roman"/>
-          <w:lang w:val="en-US"/>
-        </w:rPr>
-      </w:pPr>
-      <w:r>
-        <w:rPr>
-          <w:rFonts w:cs="Times New Roman"/>
-          <w:lang w:val="en-US"/>
-        </w:rPr>
-        <w:t xml:space="preserve"> man </w:t>
+        </w:rPr>
+      </w:pPr>
+      <w:r>
+        <w:rPr>
+          <w:rFonts w:cs="Times New Roman"/>
+        </w:rPr>
+        <w:t xml:space="preserve"> man wartet bis weniger </w:t>
       </w:r>
       <w:proofErr w:type="spellStart"/>
       <w:r>
         <w:rPr>
           <w:rFonts w:cs="Times New Roman"/>
-          <w:lang w:val="en-US"/>
-        </w:rPr>
-        <w:t>wartet</w:t>
+        </w:rPr>
+        <w:t>spawn</w:t>
       </w:r>
       <w:proofErr w:type="spellEnd"/>
       <w:r>
         <w:rPr>
           <w:rFonts w:cs="Times New Roman"/>
-          <w:lang w:val="en-US"/>
         </w:rPr>
         <w:t xml:space="preserve"> </w:t>
       </w:r>
@@ -298,15 +215,13 @@
       <w:r>
         <w:rPr>
           <w:rFonts w:cs="Times New Roman"/>
-          <w:lang w:val="en-US"/>
-        </w:rPr>
-        <w:t>bis</w:t>
+        </w:rPr>
+        <w:t>two</w:t>
       </w:r>
       <w:proofErr w:type="spellEnd"/>
       <w:r>
         <w:rPr>
           <w:rFonts w:cs="Times New Roman"/>
-          <w:lang w:val="en-US"/>
         </w:rPr>
         <w:t xml:space="preserve"> </w:t>
       </w:r>
@@ -314,91 +229,44 @@
       <w:r>
         <w:rPr>
           <w:rFonts w:cs="Times New Roman"/>
-          <w:lang w:val="en-US"/>
-        </w:rPr>
-        <w:t>weniger</w:t>
+        </w:rPr>
+        <w:t>gegner</w:t>
       </w:r>
       <w:proofErr w:type="spellEnd"/>
       <w:r>
         <w:rPr>
           <w:rFonts w:cs="Times New Roman"/>
-          <w:lang w:val="en-US"/>
-        </w:rPr>
-        <w:t xml:space="preserve"> spawn two </w:t>
+        </w:rPr>
+        <w:t xml:space="preserve"> </w:t>
       </w:r>
       <w:proofErr w:type="spellStart"/>
       <w:r>
         <w:rPr>
           <w:rFonts w:cs="Times New Roman"/>
-          <w:lang w:val="en-US"/>
-        </w:rPr>
-        <w:t>gegner</w:t>
+        </w:rPr>
+        <w:t>spawnen</w:t>
       </w:r>
       <w:proofErr w:type="spellEnd"/>
       <w:r>
         <w:rPr>
           <w:rFonts w:cs="Times New Roman"/>
-          <w:lang w:val="en-US"/>
-        </w:rPr>
-        <w:t xml:space="preserve"> </w:t>
+        </w:rPr>
+        <w:t xml:space="preserve">, um </w:t>
       </w:r>
       <w:proofErr w:type="spellStart"/>
       <w:r>
         <w:rPr>
           <w:rFonts w:cs="Times New Roman"/>
-          <w:lang w:val="en-US"/>
-        </w:rPr>
-        <w:t>spawnen</w:t>
+        </w:rPr>
+        <w:t>rushen</w:t>
       </w:r>
       <w:proofErr w:type="spellEnd"/>
       <w:r>
         <w:rPr>
           <w:rFonts w:cs="Times New Roman"/>
-          <w:lang w:val="en-US"/>
-        </w:rPr>
-        <w:t xml:space="preserve">, um </w:t>
-      </w:r>
-      <w:proofErr w:type="spellStart"/>
-      <w:r>
-        <w:rPr>
-          <w:rFonts w:cs="Times New Roman"/>
-          <w:lang w:val="en-US"/>
-        </w:rPr>
-        <w:t>rushen</w:t>
-      </w:r>
-      <w:proofErr w:type="spellEnd"/>
-      <w:r>
-        <w:rPr>
-          <w:rFonts w:cs="Times New Roman"/>
-          <w:lang w:val="en-US"/>
-        </w:rPr>
-        <w:t xml:space="preserve"> </w:t>
-      </w:r>
-      <w:proofErr w:type="spellStart"/>
-      <w:r>
-        <w:rPr>
-          <w:rFonts w:cs="Times New Roman"/>
-          <w:lang w:val="en-US"/>
-        </w:rPr>
-        <w:t>zu</w:t>
-      </w:r>
-      <w:proofErr w:type="spellEnd"/>
-      <w:r>
-        <w:rPr>
-          <w:rFonts w:cs="Times New Roman"/>
-          <w:lang w:val="en-US"/>
-        </w:rPr>
-        <w:t xml:space="preserve"> </w:t>
-      </w:r>
-      <w:proofErr w:type="spellStart"/>
-      <w:r>
-        <w:rPr>
-          <w:rFonts w:cs="Times New Roman"/>
-          <w:lang w:val="en-US"/>
-        </w:rPr>
-        <w:t>können</w:t>
-      </w:r>
-      <w:proofErr w:type="spellEnd"/>
+        </w:rPr>
+        <w:t xml:space="preserve"> zu können</w:t>
+      </w:r>
     </w:p>
     <w:p>
       <w:pPr>
@@ -409,89 +277,28 @@
         </w:numPr>
         <w:rPr>
           <w:rFonts w:cs="Times New Roman"/>
-          <w:lang w:val="en-US"/>
-        </w:rPr>
-      </w:pPr>
-      <w:r>
-        <w:rPr>
-          <w:rFonts w:cs="Times New Roman"/>
-          <w:lang w:val="en-US"/>
-        </w:rPr>
-        <w:t xml:space="preserve">Level </w:t>
+        </w:rPr>
+      </w:pPr>
+      <w:r>
+        <w:rPr>
+          <w:rFonts w:cs="Times New Roman"/>
+        </w:rPr>
+        <w:t xml:space="preserve">Level könnten sich dadurch </w:t>
       </w:r>
       <w:proofErr w:type="spellStart"/>
       <w:r>
         <w:rPr>
           <w:rFonts w:cs="Times New Roman"/>
-          <w:lang w:val="en-US"/>
-        </w:rPr>
-        <w:t>könnten</w:t>
+        </w:rPr>
+        <w:t>repetetiv</w:t>
       </w:r>
       <w:proofErr w:type="spellEnd"/>
       <w:r>
         <w:rPr>
           <w:rFonts w:cs="Times New Roman"/>
-          <w:lang w:val="en-US"/>
-        </w:rPr>
-        <w:t xml:space="preserve"> </w:t>
-      </w:r>
-      <w:proofErr w:type="spellStart"/>
-      <w:r>
-        <w:rPr>
-          <w:rFonts w:cs="Times New Roman"/>
-          <w:lang w:val="en-US"/>
-        </w:rPr>
-        <w:t>sich</w:t>
-      </w:r>
-      <w:proofErr w:type="spellEnd"/>
-      <w:r>
-        <w:rPr>
-          <w:rFonts w:cs="Times New Roman"/>
-          <w:lang w:val="en-US"/>
-        </w:rPr>
-        <w:t xml:space="preserve"> </w:t>
-      </w:r>
-      <w:proofErr w:type="spellStart"/>
-      <w:r>
-        <w:rPr>
-          <w:rFonts w:cs="Times New Roman"/>
-          <w:lang w:val="en-US"/>
-        </w:rPr>
-        <w:t>dadurch</w:t>
-      </w:r>
-      <w:proofErr w:type="spellEnd"/>
-      <w:r>
-        <w:rPr>
-          <w:rFonts w:cs="Times New Roman"/>
-          <w:lang w:val="en-US"/>
-        </w:rPr>
-        <w:t xml:space="preserve"> </w:t>
-      </w:r>
-      <w:proofErr w:type="spellStart"/>
-      <w:r>
-        <w:rPr>
-          <w:rFonts w:cs="Times New Roman"/>
-          <w:lang w:val="en-US"/>
-        </w:rPr>
-        <w:t>repetetiv</w:t>
-      </w:r>
-      <w:proofErr w:type="spellEnd"/>
-      <w:r>
-        <w:rPr>
-          <w:rFonts w:cs="Times New Roman"/>
-          <w:lang w:val="en-US"/>
-        </w:rPr>
-        <w:t xml:space="preserve"> </w:t>
-      </w:r>
-      <w:proofErr w:type="spellStart"/>
-      <w:r>
-        <w:rPr>
-          <w:rFonts w:cs="Times New Roman"/>
-          <w:lang w:val="en-US"/>
-        </w:rPr>
-        <w:t>anfühlen</w:t>
-      </w:r>
-      <w:proofErr w:type="spellEnd"/>
+        </w:rPr>
+        <w:t xml:space="preserve"> anfühlen</w:t>
+      </w:r>
     </w:p>
     <w:p>
       <w:pPr>
@@ -502,123 +309,14 @@
         </w:numPr>
         <w:rPr>
           <w:rFonts w:cs="Times New Roman"/>
-          <w:lang w:val="en-US"/>
-        </w:rPr>
-      </w:pPr>
-      <w:proofErr w:type="spellStart"/>
-      <w:r>
-        <w:rPr>
-          <w:rFonts w:cs="Times New Roman"/>
-          <w:lang w:val="en-US"/>
-        </w:rPr>
-        <w:t>Soundeffekt</w:t>
-      </w:r>
-      <w:proofErr w:type="spellEnd"/>
-      <w:r>
-        <w:rPr>
-          <w:rFonts w:cs="Times New Roman"/>
-          <w:lang w:val="en-US"/>
-        </w:rPr>
-        <w:t xml:space="preserve"> </w:t>
-      </w:r>
-      <w:proofErr w:type="spellStart"/>
-      <w:r>
-        <w:rPr>
-          <w:rFonts w:cs="Times New Roman"/>
-          <w:lang w:val="en-US"/>
-        </w:rPr>
-        <w:t>länge</w:t>
-      </w:r>
-      <w:proofErr w:type="spellEnd"/>
-      <w:r>
-        <w:rPr>
-          <w:rFonts w:cs="Times New Roman"/>
-          <w:lang w:val="en-US"/>
-        </w:rPr>
-        <w:t xml:space="preserve"> </w:t>
-      </w:r>
-      <w:proofErr w:type="spellStart"/>
-      <w:r>
-        <w:rPr>
-          <w:rFonts w:cs="Times New Roman"/>
-          <w:lang w:val="en-US"/>
-        </w:rPr>
-        <w:t>darf</w:t>
-      </w:r>
-      <w:proofErr w:type="spellEnd"/>
-      <w:r>
-        <w:rPr>
-          <w:rFonts w:cs="Times New Roman"/>
-          <w:lang w:val="en-US"/>
-        </w:rPr>
-        <w:t xml:space="preserve"> </w:t>
-      </w:r>
-      <w:proofErr w:type="spellStart"/>
-      <w:r>
-        <w:rPr>
-          <w:rFonts w:cs="Times New Roman"/>
-          <w:lang w:val="en-US"/>
-        </w:rPr>
-        <w:t>nur</w:t>
-      </w:r>
-      <w:proofErr w:type="spellEnd"/>
-      <w:r>
-        <w:rPr>
-          <w:rFonts w:cs="Times New Roman"/>
-          <w:lang w:val="en-US"/>
-        </w:rPr>
-        <w:t xml:space="preserve"> </w:t>
-      </w:r>
-      <w:proofErr w:type="spellStart"/>
-      <w:r>
-        <w:rPr>
-          <w:rFonts w:cs="Times New Roman"/>
-          <w:lang w:val="en-US"/>
-        </w:rPr>
-        <w:t>sehr</w:t>
-      </w:r>
-      <w:proofErr w:type="spellEnd"/>
-      <w:r>
-        <w:rPr>
-          <w:rFonts w:cs="Times New Roman"/>
-          <w:lang w:val="en-US"/>
-        </w:rPr>
-        <w:t xml:space="preserve"> </w:t>
-      </w:r>
-      <w:proofErr w:type="spellStart"/>
-      <w:r>
-        <w:rPr>
-          <w:rFonts w:cs="Times New Roman"/>
-          <w:lang w:val="en-US"/>
-        </w:rPr>
-        <w:t>kurz</w:t>
-      </w:r>
-      <w:proofErr w:type="spellEnd"/>
-      <w:r>
-        <w:rPr>
-          <w:rFonts w:cs="Times New Roman"/>
-          <w:lang w:val="en-US"/>
-        </w:rPr>
-        <w:t xml:space="preserve"> sein, (</w:t>
-      </w:r>
-      <w:proofErr w:type="spellStart"/>
-      <w:r>
-        <w:rPr>
-          <w:rFonts w:cs="Times New Roman"/>
-          <w:lang w:val="en-US"/>
-        </w:rPr>
-        <w:t>zuschneiden</w:t>
-      </w:r>
-      <w:proofErr w:type="spellEnd"/>
-      <w:r>
-        <w:rPr>
-          <w:rFonts w:cs="Times New Roman"/>
-          <w:lang w:val="en-US"/>
-        </w:rPr>
-        <w:t>)</w:t>
-      </w:r>
-      <w:bookmarkStart w:id="0" w:name="_GoBack"/>
-      <w:bookmarkEnd w:id="0"/>
+        </w:rPr>
+      </w:pPr>
+      <w:r>
+        <w:rPr>
+          <w:rFonts w:cs="Times New Roman"/>
+        </w:rPr>
+        <w:t>Soundeffekt länge darf nur sehr kurz sein, (zuschneiden)</w:t>
+      </w:r>
     </w:p>
     <w:p>
       <w:pPr>
@@ -651,8 +349,170 @@
           <w:rFonts w:cs="Times New Roman"/>
           <w:lang w:val="en-US"/>
         </w:rPr>
-        <w:t xml:space="preserve"> rate increases after first generator was destroyed</w:t>
-      </w:r>
+        <w:t xml:space="preserve"> rate increases aft</w:t>
+      </w:r>
+      <w:r>
+        <w:rPr>
+          <w:rFonts w:cs="Times New Roman"/>
+          <w:lang w:val="en-US"/>
+        </w:rPr>
+        <w:t xml:space="preserve">er first generator was </w:t>
+      </w:r>
+      <w:proofErr w:type="spellStart"/>
+      <w:r>
+        <w:rPr>
+          <w:rFonts w:cs="Times New Roman"/>
+          <w:lang w:val="en-US"/>
+        </w:rPr>
+        <w:t>destroye</w:t>
+      </w:r>
+      <w:proofErr w:type="spellEnd"/>
+    </w:p>
+    <w:p>
+      <w:pPr>
+        <w:pStyle w:val="ListParagraph"/>
+        <w:numPr>
+          <w:ilvl w:val="0"/>
+          <w:numId w:val="1"/>
+        </w:numPr>
+        <w:rPr>
+          <w:rFonts w:cs="Times New Roman"/>
+          <w:b/>
+          <w:lang w:val="en-US"/>
+        </w:rPr>
+      </w:pPr>
+      <w:r>
+        <w:rPr>
+          <w:rFonts w:cs="Times New Roman"/>
+          <w:b/>
+          <w:lang w:val="en-US"/>
+        </w:rPr>
+        <w:t>Make Generator shield first impact more visible / more feedback</w:t>
+      </w:r>
+    </w:p>
+    <w:p>
+      <w:pPr>
+        <w:pStyle w:val="ListParagraph"/>
+        <w:numPr>
+          <w:ilvl w:val="1"/>
+          <w:numId w:val="1"/>
+        </w:numPr>
+        <w:rPr>
+          <w:rFonts w:cs="Times New Roman"/>
+          <w:b/>
+          <w:lang w:val="en-US"/>
+        </w:rPr>
+      </w:pPr>
+      <w:r>
+        <w:rPr>
+          <w:rFonts w:cs="Times New Roman"/>
+          <w:b/>
+          <w:lang w:val="en-US"/>
+        </w:rPr>
+        <w:t>Maybe first strike takes 50% of shield size</w:t>
+      </w:r>
+    </w:p>
+    <w:p>
+      <w:pPr>
+        <w:pStyle w:val="ListParagraph"/>
+        <w:numPr>
+          <w:ilvl w:val="1"/>
+          <w:numId w:val="1"/>
+        </w:numPr>
+        <w:rPr>
+          <w:rFonts w:cs="Times New Roman"/>
+          <w:b/>
+          <w:lang w:val="en-US"/>
+        </w:rPr>
+      </w:pPr>
+      <w:r>
+        <w:rPr>
+          <w:rFonts w:cs="Times New Roman"/>
+          <w:b/>
+          <w:lang w:val="en-US"/>
+        </w:rPr>
+        <w:t>Or sprite gets replaced with cracked state after first hit</w:t>
+      </w:r>
+    </w:p>
+    <w:p>
+      <w:pPr>
+        <w:pStyle w:val="ListParagraph"/>
+        <w:numPr>
+          <w:ilvl w:val="1"/>
+          <w:numId w:val="1"/>
+        </w:numPr>
+        <w:rPr>
+          <w:rFonts w:cs="Times New Roman"/>
+          <w:b/>
+          <w:lang w:val="en-US"/>
+        </w:rPr>
+      </w:pPr>
+      <w:r>
+        <w:rPr>
+          <w:rFonts w:cs="Times New Roman"/>
+          <w:b/>
+          <w:lang w:val="en-US"/>
+        </w:rPr>
+        <w:t>Sprite disappears from top to bottom</w:t>
+      </w:r>
+    </w:p>
+    <w:p>
+      <w:pPr>
+        <w:pStyle w:val="ListParagraph"/>
+        <w:numPr>
+          <w:ilvl w:val="0"/>
+          <w:numId w:val="1"/>
+        </w:numPr>
+        <w:rPr>
+          <w:rFonts w:cs="Times New Roman"/>
+          <w:b/>
+        </w:rPr>
+      </w:pPr>
+      <w:r>
+        <w:rPr>
+          <w:rFonts w:cs="Times New Roman"/>
+          <w:b/>
+        </w:rPr>
+        <w:t xml:space="preserve">UI mit Tastatur </w:t>
+      </w:r>
+      <w:proofErr w:type="spellStart"/>
+      <w:r>
+        <w:rPr>
+          <w:rFonts w:cs="Times New Roman"/>
+          <w:b/>
+        </w:rPr>
+        <w:t>only</w:t>
+      </w:r>
+      <w:proofErr w:type="spellEnd"/>
+      <w:r>
+        <w:rPr>
+          <w:rFonts w:cs="Times New Roman"/>
+          <w:b/>
+        </w:rPr>
+        <w:t xml:space="preserve"> navigieren</w:t>
+      </w:r>
+    </w:p>
+    <w:p>
+      <w:pPr>
+        <w:pStyle w:val="ListParagraph"/>
+        <w:numPr>
+          <w:ilvl w:val="0"/>
+          <w:numId w:val="1"/>
+        </w:numPr>
+        <w:rPr>
+          <w:rFonts w:cs="Times New Roman"/>
+          <w:b/>
+        </w:rPr>
+      </w:pPr>
+      <w:r>
+        <w:rPr>
+          <w:rFonts w:cs="Times New Roman"/>
+          <w:b/>
+        </w:rPr>
+        <w:t>Mini Tutorial Level</w:t>
+      </w:r>
+      <w:bookmarkStart w:id="0" w:name="_GoBack"/>
+      <w:bookmarkEnd w:id="0"/>
     </w:p>
     <w:sectPr>
       <w:pgSz w:w="11906" w:h="16838"/>

</xml_diff>